<commit_message>
Expanded TDD.  Added BitfieldMaskDrawer
</commit_message>
<xml_diff>
--- a/TechnicalDesign.docx
+++ b/TechnicalDesign.docx
@@ -1,6 +1,6 @@
 
 <file path=word/document.xml><?xml version="1.0" encoding="utf-8"?>
-<w:document xmlns:wpc="http://schemas.microsoft.com/office/word/2010/wordprocessingCanvas" xmlns:mc="http://schemas.openxmlformats.org/markup-compatibility/2006" xmlns:o="urn:schemas-microsoft-com:office:office" xmlns:r="http://schemas.openxmlformats.org/officeDocument/2006/relationships" xmlns:m="http://schemas.openxmlformats.org/officeDocument/2006/math" xmlns:v="urn:schemas-microsoft-com:vml" xmlns:wp14="http://schemas.microsoft.com/office/word/2010/wordprocessingDrawing" xmlns:wp="http://schemas.openxmlformats.org/drawingml/2006/wordprocessingDrawing" xmlns:w10="urn:schemas-microsoft-com:office:word" xmlns:w="http://schemas.openxmlformats.org/wordprocessingml/2006/main" xmlns:w14="http://schemas.microsoft.com/office/word/2010/wordml" xmlns:w15="http://schemas.microsoft.com/office/word/2012/wordml" xmlns:wpg="http://schemas.microsoft.com/office/word/2010/wordprocessingGroup" xmlns:wpi="http://schemas.microsoft.com/office/word/2010/wordprocessingInk" xmlns:wne="http://schemas.microsoft.com/office/word/2006/wordml" xmlns:wps="http://schemas.microsoft.com/office/word/2010/wordprocessingShape" mc:Ignorable="w14 w15 wp14">
+<w:document xmlns:wpc="http://schemas.microsoft.com/office/word/2010/wordprocessingCanvas" xmlns:cx="http://schemas.microsoft.com/office/drawing/2014/chartex" xmlns:mc="http://schemas.openxmlformats.org/markup-compatibility/2006" xmlns:o="urn:schemas-microsoft-com:office:office" xmlns:r="http://schemas.openxmlformats.org/officeDocument/2006/relationships" xmlns:m="http://schemas.openxmlformats.org/officeDocument/2006/math" xmlns:v="urn:schemas-microsoft-com:vml" xmlns:wp14="http://schemas.microsoft.com/office/word/2010/wordprocessingDrawing" xmlns:wp="http://schemas.openxmlformats.org/drawingml/2006/wordprocessingDrawing" xmlns:w10="urn:schemas-microsoft-com:office:word" xmlns:w="http://schemas.openxmlformats.org/wordprocessingml/2006/main" xmlns:w14="http://schemas.microsoft.com/office/word/2010/wordml" xmlns:w15="http://schemas.microsoft.com/office/word/2012/wordml" xmlns:w16se="http://schemas.microsoft.com/office/word/2015/wordml/symex" xmlns:wpg="http://schemas.microsoft.com/office/word/2010/wordprocessingGroup" xmlns:wpi="http://schemas.microsoft.com/office/word/2010/wordprocessingInk" xmlns:wne="http://schemas.microsoft.com/office/word/2006/wordml" xmlns:wps="http://schemas.microsoft.com/office/word/2010/wordprocessingShape" mc:Ignorable="w14 w15 w16se wp14">
   <w:body>
     <w:p>
       <w:pPr>
@@ -950,7 +950,23 @@
       </w:r>
       <w:proofErr w:type="spellEnd"/>
       <w:r>
-        <w:t xml:space="preserve"> (script) – Watches a specified </w:t>
+        <w:t xml:space="preserve"> (script) – </w:t>
+      </w:r>
+      <w:r>
+        <w:t xml:space="preserve">Attached to a </w:t>
+      </w:r>
+      <w:proofErr w:type="spellStart"/>
+      <w:proofErr w:type="gramStart"/>
+      <w:r>
+        <w:t>UI.Slider</w:t>
+      </w:r>
+      <w:proofErr w:type="spellEnd"/>
+      <w:proofErr w:type="gramEnd"/>
+      <w:r>
+        <w:t xml:space="preserve"> object.  </w:t>
+      </w:r>
+      <w:r>
+        <w:t xml:space="preserve">Watches a specified </w:t>
       </w:r>
       <w:proofErr w:type="spellStart"/>
       <w:r>
@@ -958,7 +974,10 @@
       </w:r>
       <w:proofErr w:type="spellEnd"/>
       <w:r>
-        <w:t xml:space="preserve"> module for specified Value and </w:t>
+        <w:t xml:space="preserve"> module for specified Value </w:t>
+      </w:r>
+      <w:r>
+        <w:t xml:space="preserve">and </w:t>
       </w:r>
       <w:proofErr w:type="spellStart"/>
       <w:r>
@@ -966,15 +985,23 @@
       </w:r>
       <w:proofErr w:type="spellEnd"/>
       <w:r>
-        <w:t xml:space="preserve"> changes, updates a specified </w:t>
-      </w:r>
-      <w:proofErr w:type="spellStart"/>
+        <w:t xml:space="preserve"> changes, updates the </w:t>
+      </w:r>
+      <w:proofErr w:type="spellStart"/>
+      <w:proofErr w:type="gramStart"/>
       <w:r>
         <w:t>UI.Slider</w:t>
       </w:r>
       <w:proofErr w:type="spellEnd"/>
-      <w:r>
-        <w:t xml:space="preserve"> element.</w:t>
+      <w:proofErr w:type="gramEnd"/>
+      <w:r>
+        <w:t xml:space="preserve"> element</w:t>
+      </w:r>
+      <w:r>
+        <w:t xml:space="preserve"> that it’s attached to</w:t>
+      </w:r>
+      <w:r>
+        <w:t>.</w:t>
       </w:r>
     </w:p>
     <w:p/>
@@ -983,8 +1010,28 @@
         <w:lastRenderedPageBreak/>
         <w:t>Terrain piece with ‘walkable’ area at Y-level zero.</w:t>
       </w:r>
-      <w:bookmarkStart w:id="0" w:name="_GoBack"/>
-      <w:bookmarkEnd w:id="0"/>
+    </w:p>
+    <w:p>
+      <w:r>
+        <w:t xml:space="preserve">“Monster”-type entities (Player or NPC) </w:t>
+      </w:r>
+      <w:r>
+        <w:rPr>
+          <w:b/>
+          <w:u w:val="single"/>
+        </w:rPr>
+        <w:t>must</w:t>
+      </w:r>
+      <w:r>
+        <w:rPr>
+          <w:b/>
+          <w:u w:val="single"/>
+        </w:rPr>
+        <w:t xml:space="preserve"> not</w:t>
+      </w:r>
+      <w:r>
+        <w:t xml:space="preserve"> be nested or else Collectable script will not trigger correctly. </w:t>
+      </w:r>
     </w:p>
     <w:p>
       <w:r>
@@ -1087,7 +1134,7 @@
       <w:r>
         <w:rPr>
           <w:noProof/>
-          <w:lang w:eastAsia="en-AU"/>
+          <w:lang w:val="en-US"/>
         </w:rPr>
         <w:drawing>
           <wp:inline distT="0" distB="0" distL="0" distR="0" wp14:anchorId="1E86DBA4" wp14:editId="78B3DA29">
@@ -1127,7 +1174,76 @@
       </w:r>
     </w:p>
     <w:p/>
-    <w:p/>
+    <w:p>
+      <w:pPr>
+        <w:pStyle w:val="Heading3"/>
+      </w:pPr>
+      <w:r>
+        <w:t>Collectable</w:t>
+      </w:r>
+    </w:p>
+    <w:p>
+      <w:r>
+        <w:t>This class is attached to entities that can be ‘collected’</w:t>
+      </w:r>
+      <w:r>
+        <w:t>.</w:t>
+      </w:r>
+      <w:r>
+        <w:t xml:space="preserve">  It contains</w:t>
+      </w:r>
+      <w:bookmarkStart w:id="0" w:name="_GoBack"/>
+      <w:bookmarkEnd w:id="0"/>
+      <w:r>
+        <w:t xml:space="preserve"> a collection of attributes that will be added to the collecting entity’s existing Attributes.</w:t>
+      </w:r>
+    </w:p>
+    <w:p>
+      <w:pPr>
+        <w:jc w:val="center"/>
+      </w:pPr>
+      <w:r>
+        <w:rPr>
+          <w:noProof/>
+          <w:lang w:val="en-US"/>
+        </w:rPr>
+        <w:drawing>
+          <wp:inline distT="0" distB="0" distL="0" distR="0" wp14:anchorId="307023E3" wp14:editId="2808BC87">
+            <wp:extent cx="5800725" cy="2305050"/>
+            <wp:effectExtent l="0" t="0" r="9525" b="0"/>
+            <wp:docPr id="3" name="Picture 3"/>
+            <wp:cNvGraphicFramePr>
+              <a:graphicFrameLocks xmlns:a="http://schemas.openxmlformats.org/drawingml/2006/main" noChangeAspect="1"/>
+            </wp:cNvGraphicFramePr>
+            <a:graphic xmlns:a="http://schemas.openxmlformats.org/drawingml/2006/main">
+              <a:graphicData uri="http://schemas.openxmlformats.org/drawingml/2006/picture">
+                <pic:pic xmlns:pic="http://schemas.openxmlformats.org/drawingml/2006/picture">
+                  <pic:nvPicPr>
+                    <pic:cNvPr id="1" name=""/>
+                    <pic:cNvPicPr/>
+                  </pic:nvPicPr>
+                  <pic:blipFill>
+                    <a:blip r:embed="rId6"/>
+                    <a:stretch>
+                      <a:fillRect/>
+                    </a:stretch>
+                  </pic:blipFill>
+                  <pic:spPr>
+                    <a:xfrm>
+                      <a:off x="0" y="0"/>
+                      <a:ext cx="5800725" cy="2305050"/>
+                    </a:xfrm>
+                    <a:prstGeom prst="rect">
+                      <a:avLst/>
+                    </a:prstGeom>
+                  </pic:spPr>
+                </pic:pic>
+              </a:graphicData>
+            </a:graphic>
+          </wp:inline>
+        </w:drawing>
+      </w:r>
+    </w:p>
     <w:p/>
     <w:sectPr>
       <w:pgSz w:w="12240" w:h="15840"/>
@@ -1140,7 +1256,7 @@
 </file>
 
 <file path=word/numbering.xml><?xml version="1.0" encoding="utf-8"?>
-<w:numbering xmlns:wpc="http://schemas.microsoft.com/office/word/2010/wordprocessingCanvas" xmlns:mc="http://schemas.openxmlformats.org/markup-compatibility/2006" xmlns:o="urn:schemas-microsoft-com:office:office" xmlns:r="http://schemas.openxmlformats.org/officeDocument/2006/relationships" xmlns:m="http://schemas.openxmlformats.org/officeDocument/2006/math" xmlns:v="urn:schemas-microsoft-com:vml" xmlns:wp14="http://schemas.microsoft.com/office/word/2010/wordprocessingDrawing" xmlns:wp="http://schemas.openxmlformats.org/drawingml/2006/wordprocessingDrawing" xmlns:w10="urn:schemas-microsoft-com:office:word" xmlns:w="http://schemas.openxmlformats.org/wordprocessingml/2006/main" xmlns:w14="http://schemas.microsoft.com/office/word/2010/wordml" xmlns:w15="http://schemas.microsoft.com/office/word/2012/wordml" xmlns:wpg="http://schemas.microsoft.com/office/word/2010/wordprocessingGroup" xmlns:wpi="http://schemas.microsoft.com/office/word/2010/wordprocessingInk" xmlns:wne="http://schemas.microsoft.com/office/word/2006/wordml" xmlns:wps="http://schemas.microsoft.com/office/word/2010/wordprocessingShape" mc:Ignorable="w14 w15 wp14">
+<w:numbering xmlns:wpc="http://schemas.microsoft.com/office/word/2010/wordprocessingCanvas" xmlns:cx="http://schemas.microsoft.com/office/drawing/2014/chartex" xmlns:mc="http://schemas.openxmlformats.org/markup-compatibility/2006" xmlns:o="urn:schemas-microsoft-com:office:office" xmlns:r="http://schemas.openxmlformats.org/officeDocument/2006/relationships" xmlns:m="http://schemas.openxmlformats.org/officeDocument/2006/math" xmlns:v="urn:schemas-microsoft-com:vml" xmlns:wp14="http://schemas.microsoft.com/office/word/2010/wordprocessingDrawing" xmlns:wp="http://schemas.openxmlformats.org/drawingml/2006/wordprocessingDrawing" xmlns:w10="urn:schemas-microsoft-com:office:word" xmlns:w="http://schemas.openxmlformats.org/wordprocessingml/2006/main" xmlns:w14="http://schemas.microsoft.com/office/word/2010/wordml" xmlns:w15="http://schemas.microsoft.com/office/word/2012/wordml" xmlns:w16se="http://schemas.microsoft.com/office/word/2015/wordml/symex" xmlns:wpg="http://schemas.microsoft.com/office/word/2010/wordprocessingGroup" xmlns:wpi="http://schemas.microsoft.com/office/word/2010/wordprocessingInk" xmlns:wne="http://schemas.microsoft.com/office/word/2006/wordml" xmlns:wps="http://schemas.microsoft.com/office/word/2010/wordprocessingShape" mc:Ignorable="w14 w15 w16se wp14">
   <w:abstractNum w:abstractNumId="0" w15:restartNumberingAfterBreak="0">
     <w:nsid w:val="0DA36611"/>
     <w:multiLevelType w:val="hybridMultilevel"/>
@@ -1375,7 +1491,7 @@
 </file>
 
 <file path=word/styles.xml><?xml version="1.0" encoding="utf-8"?>
-<w:styles xmlns:mc="http://schemas.openxmlformats.org/markup-compatibility/2006" xmlns:r="http://schemas.openxmlformats.org/officeDocument/2006/relationships" xmlns:w="http://schemas.openxmlformats.org/wordprocessingml/2006/main" xmlns:w14="http://schemas.microsoft.com/office/word/2010/wordml" xmlns:w15="http://schemas.microsoft.com/office/word/2012/wordml" mc:Ignorable="w14 w15">
+<w:styles xmlns:mc="http://schemas.openxmlformats.org/markup-compatibility/2006" xmlns:r="http://schemas.openxmlformats.org/officeDocument/2006/relationships" xmlns:w="http://schemas.openxmlformats.org/wordprocessingml/2006/main" xmlns:w14="http://schemas.microsoft.com/office/word/2010/wordml" xmlns:w15="http://schemas.microsoft.com/office/word/2012/wordml" xmlns:w16se="http://schemas.microsoft.com/office/word/2015/wordml/symex" mc:Ignorable="w14 w15 w16se">
   <w:docDefaults>
     <w:rPrDefault>
       <w:rPr>

</xml_diff>